<commit_message>
adicionando Backlog do Projeto
</commit_message>
<xml_diff>
--- a/projetoCorona/documentação/Contextualização do Produto.docx
+++ b/projetoCorona/documentação/Contextualização do Produto.docx
@@ -290,23 +290,21 @@
           <w:sz w:val="28"/>
           <w:szCs w:val="28"/>
         </w:rPr>
-        <w:t xml:space="preserve">um caso de dor de barriga ou casos não relacionados </w:t>
-      </w:r>
-      <w:proofErr w:type="gramStart"/>
-      <w:r>
-        <w:rPr>
-          <w:sz w:val="28"/>
-          <w:szCs w:val="28"/>
-        </w:rPr>
-        <w:t>ao corona</w:t>
-      </w:r>
-      <w:proofErr w:type="gramEnd"/>
-      <w:r>
-        <w:rPr>
-          <w:sz w:val="28"/>
-          <w:szCs w:val="28"/>
-        </w:rPr>
-        <w:t xml:space="preserve"> vírus possa ser orientado uma farmácia que faça entrega por delivery, caso seja uma fratura ou algo que o cliente não consiga evitar a ida ao hospital, sugerir que vá ao hospital próximo e que não esteja em colapso de preferência. Essa não é a única funcionalidade do software, o cliente pode dizer ao ChatBot que está com fome e ser sugerido o serviço de delivery desde o mais em conta ao de sua preferência</w:t>
+        <w:t>um caso de dor de barriga ou casos não relacionados ao corona vírus</w:t>
+      </w:r>
+      <w:r>
+        <w:rPr>
+          <w:sz w:val="28"/>
+          <w:szCs w:val="28"/>
+        </w:rPr>
+        <w:t>,</w:t>
+      </w:r>
+      <w:r>
+        <w:rPr>
+          <w:sz w:val="28"/>
+          <w:szCs w:val="28"/>
+        </w:rPr>
+        <w:t xml:space="preserve"> possa ser orientado uma farmácia que faça entrega por delivery, caso seja uma fratura ou algo que o cliente não consiga evitar a ida ao hospital, sugerir que vá ao hospital próximo e que não esteja em colapso de preferência. Essa não é a única funcionalidade do software, o cliente pode dizer ao ChatBot que está com fome e ser sugerido o serviço de delivery desde o mais em conta ao de sua preferência</w:t>
       </w:r>
       <w:r>
         <w:rPr>
@@ -357,10 +355,17 @@
           <w:sz w:val="28"/>
           <w:szCs w:val="28"/>
         </w:rPr>
-        <w:t xml:space="preserve">  Essas soluções tendem a diminuir o dano nas áreas da saúde e  economia, ajudando as pessoas que foram afetadas a tomar um rumo quando tudo passar.</w:t>
+        <w:t xml:space="preserve">  Essas soluções tendem a diminuir o dano nas áreas da saúde e</w:t>
       </w:r>
       <w:bookmarkStart w:id="0" w:name="_GoBack"/>
       <w:bookmarkEnd w:id="0"/>
+      <w:r>
+        <w:rPr>
+          <w:sz w:val="28"/>
+          <w:szCs w:val="28"/>
+        </w:rPr>
+        <w:t xml:space="preserve"> economia, ajudando as pessoas que foram afetadas a tomar um rumo quando tudo passar.</w:t>
+      </w:r>
     </w:p>
     <w:sectPr>
       <w:pgSz w:w="11906" w:h="16838"/>

</xml_diff>